<commit_message>
Se actualiza todo el repositorio. Se agrega el ejercicio de ordenamientos y archivos.
</commit_message>
<xml_diff>
--- a/Cuento/Cuento.docx
+++ b/Cuento/Cuento.docx
@@ -1,6 +1,6 @@
 
 <file path=word/document.xml><?xml version="1.0" encoding="utf-8"?>
-<w:document xmlns:wpc="http://schemas.microsoft.com/office/word/2010/wordprocessingCanvas" xmlns:cx="http://schemas.microsoft.com/office/drawing/2014/chartex" xmlns:cx1="http://schemas.microsoft.com/office/drawing/2015/9/8/chartex" xmlns:cx2="http://schemas.microsoft.com/office/drawing/2015/10/21/chartex" xmlns:cx3="http://schemas.microsoft.com/office/drawing/2016/5/9/chartex" xmlns:cx4="http://schemas.microsoft.com/office/drawing/2016/5/10/chartex" xmlns:cx5="http://schemas.microsoft.com/office/drawing/2016/5/11/chartex" xmlns:cx6="http://schemas.microsoft.com/office/drawing/2016/5/12/chartex" xmlns:cx7="http://schemas.microsoft.com/office/drawing/2016/5/13/chartex" xmlns:cx8="http://schemas.microsoft.com/office/drawing/2016/5/14/chartex" xmlns:mc="http://schemas.openxmlformats.org/markup-compatibility/2006" xmlns:aink="http://schemas.microsoft.com/office/drawing/2016/ink" xmlns:am3d="http://schemas.microsoft.com/office/drawing/2017/model3d" xmlns:o="urn:schemas-microsoft-com:office:office" xmlns:r="http://schemas.openxmlformats.org/officeDocument/2006/relationships" xmlns:m="http://schemas.openxmlformats.org/officeDocument/2006/math" xmlns:v="urn:schemas-microsoft-com:vml" xmlns:wp14="http://schemas.microsoft.com/office/word/2010/wordprocessingDrawing" xmlns:wp="http://schemas.openxmlformats.org/drawingml/2006/wordprocessingDrawing" xmlns:w10="urn:schemas-microsoft-com:office:word" xmlns:w="http://schemas.openxmlformats.org/wordprocessingml/2006/main" xmlns:w14="http://schemas.microsoft.com/office/word/2010/wordml" xmlns:w15="http://schemas.microsoft.com/office/word/2012/wordml" xmlns:w16cid="http://schemas.microsoft.com/office/word/2016/wordml/cid" xmlns:w16se="http://schemas.microsoft.com/office/word/2015/wordml/symex" xmlns:wpg="http://schemas.microsoft.com/office/word/2010/wordprocessingGroup" xmlns:wpi="http://schemas.microsoft.com/office/word/2010/wordprocessingInk" xmlns:wne="http://schemas.microsoft.com/office/word/2006/wordml" xmlns:wps="http://schemas.microsoft.com/office/word/2010/wordprocessingShape" mc:Ignorable="w14 w15 w16se w16cid wp14">
+<w:document xmlns:wpc="http://schemas.microsoft.com/office/word/2010/wordprocessingCanvas" xmlns:cx="http://schemas.microsoft.com/office/drawing/2014/chartex" xmlns:cx1="http://schemas.microsoft.com/office/drawing/2015/9/8/chartex" xmlns:cx2="http://schemas.microsoft.com/office/drawing/2015/10/21/chartex" xmlns:cx3="http://schemas.microsoft.com/office/drawing/2016/5/9/chartex" xmlns:cx4="http://schemas.microsoft.com/office/drawing/2016/5/10/chartex" xmlns:cx5="http://schemas.microsoft.com/office/drawing/2016/5/11/chartex" xmlns:cx6="http://schemas.microsoft.com/office/drawing/2016/5/12/chartex" xmlns:cx7="http://schemas.microsoft.com/office/drawing/2016/5/13/chartex" xmlns:cx8="http://schemas.microsoft.com/office/drawing/2016/5/14/chartex" xmlns:mc="http://schemas.openxmlformats.org/markup-compatibility/2006" xmlns:aink="http://schemas.microsoft.com/office/drawing/2016/ink" xmlns:am3d="http://schemas.microsoft.com/office/drawing/2017/model3d" xmlns:o="urn:schemas-microsoft-com:office:office" xmlns:r="http://schemas.openxmlformats.org/officeDocument/2006/relationships" xmlns:m="http://schemas.openxmlformats.org/officeDocument/2006/math" xmlns:v="urn:schemas-microsoft-com:vml" xmlns:wp14="http://schemas.microsoft.com/office/word/2010/wordprocessingDrawing" xmlns:wp="http://schemas.openxmlformats.org/drawingml/2006/wordprocessingDrawing" xmlns:w10="urn:schemas-microsoft-com:office:word" xmlns:w="http://schemas.openxmlformats.org/wordprocessingml/2006/main" xmlns:w14="http://schemas.microsoft.com/office/word/2010/wordml" xmlns:w15="http://schemas.microsoft.com/office/word/2012/wordml" xmlns:w16cex="http://schemas.microsoft.com/office/word/2018/wordml/cex" xmlns:w16cid="http://schemas.microsoft.com/office/word/2016/wordml/cid" xmlns:w16="http://schemas.microsoft.com/office/word/2018/wordml" xmlns:w16se="http://schemas.microsoft.com/office/word/2015/wordml/symex" xmlns:wpg="http://schemas.microsoft.com/office/word/2010/wordprocessingGroup" xmlns:wpi="http://schemas.microsoft.com/office/word/2010/wordprocessingInk" xmlns:wne="http://schemas.microsoft.com/office/word/2006/wordml" xmlns:wps="http://schemas.microsoft.com/office/word/2010/wordprocessingShape" mc:Ignorable="w14 w15 w16se w16cid w16 w16cex wp14">
   <w:body>
     <w:p>
       <w:r>
@@ -13,7 +13,16 @@
         <w:t>, dentro de una base de datos de la Pontificia Universidad Javeriana,</w:t>
       </w:r>
       <w:r>
-        <w:t xml:space="preserve"> un sistema digital aparentemente autónomo y de carácter cíclico. Por los primeros estudios realizados a este particular objeto, se determino con seguridad que este sistema no es producto del diseño antropológico. No obstante, también fue determinado que inequívocamente este sistema no es producto de la aparición espontanea. Así, en el tiempo reciente, decenas de científicos de la computación han suspendido sus trabajos precedentes para dedicarse temporalmente al estudio de este enigmático sistema. A continuación, se sintetizan los descubrimientos, y/o rumores en torno a la materia.</w:t>
+        <w:t xml:space="preserve"> un sistema digital aparentemente autónomo y de carácter </w:t>
+      </w:r>
+      <w:r>
+        <w:rPr>
+          <w:highlight w:val="yellow"/>
+        </w:rPr>
+        <w:t>cíclico</w:t>
+      </w:r>
+      <w:r>
+        <w:t>. Por los primeros estudios realizados a este particular objeto, se determino con seguridad que este sistema no es producto del diseño antropológico. No obstante, también fue determinado que inequívocamente este sistema no es producto de la aparición espontanea. Así, en el tiempo reciente, decenas de científicos de la computación han suspendido sus trabajos precedentes para dedicarse temporalmente al estudio de este enigmático sistema. A continuación, se sintetizan los descubrimientos, y/o rumores en torno a la materia.</w:t>
       </w:r>
     </w:p>
     <w:p>
@@ -21,13 +30,34 @@
         <w:t xml:space="preserve">     </w:t>
       </w:r>
       <w:r>
-        <w:t xml:space="preserve">Ya se ha mencionado que el sistema en cuestión es de tipo cíclico. Aunque los ciclos son una rama relativamente antigua dentro de la </w:t>
-      </w:r>
-      <w:r>
-        <w:t>investigación</w:t>
-      </w:r>
-      <w:r>
-        <w:t xml:space="preserve"> en las ciencias de la computación, la naturaleza del ciclo presente en este sistema resulta macabra para los científicos. Convencionalmente, las ciencias de la computación habían dispuesto que la condición de salida dentro de un ciclo debía enunciarse antes del inicio de este. </w:t>
+        <w:t xml:space="preserve">Ya se ha mencionado que el sistema en cuestión es de tipo </w:t>
+      </w:r>
+      <w:r>
+        <w:rPr>
+          <w:highlight w:val="yellow"/>
+        </w:rPr>
+        <w:t>cíclico</w:t>
+      </w:r>
+      <w:r>
+        <w:t xml:space="preserve">. Aunque los </w:t>
+      </w:r>
+      <w:r>
+        <w:rPr>
+          <w:highlight w:val="yellow"/>
+        </w:rPr>
+        <w:t>ciclos</w:t>
+      </w:r>
+      <w:r>
+        <w:t xml:space="preserve"> son una rama relativamente antigua dentro de la investigación en las ciencias de la computación, la naturaleza del </w:t>
+      </w:r>
+      <w:r>
+        <w:rPr>
+          <w:highlight w:val="yellow"/>
+        </w:rPr>
+        <w:t>ciclo</w:t>
+      </w:r>
+      <w:r>
+        <w:t xml:space="preserve"> presente en este sistema resulta macabra para los científicos. Convencionalmente, las ciencias de la computación habían dispuesto que la condición de salida dentro de un ciclo debía enunciarse antes del inicio de este. </w:t>
       </w:r>
       <w:r>
         <w:t xml:space="preserve">La </w:t>
@@ -220,11 +250,10 @@
         <w:t>poder entender con mayor claridad las circunstancias en las que estos esquemas de explotación fueron desarrollados</w:t>
       </w:r>
       <w:r>
-        <w:t>. Hasta entonces, serán más las preguntas que asalten a los investigadores, que las respuestas que estos puedan proporcionar…</w:t>
-      </w:r>
-      <w:bookmarkStart w:id="0" w:name="_GoBack"/>
-      <w:bookmarkEnd w:id="0"/>
+        <w:t>.</w:t>
+      </w:r>
     </w:p>
+    <w:p/>
     <w:sectPr>
       <w:pgSz w:w="12240" w:h="15840"/>
       <w:pgMar w:top="1440" w:right="1440" w:bottom="1440" w:left="1440" w:header="709" w:footer="709" w:gutter="0"/>
@@ -236,7 +265,7 @@
 </file>
 
 <file path=word/styles.xml><?xml version="1.0" encoding="utf-8"?>
-<w:styles xmlns:mc="http://schemas.openxmlformats.org/markup-compatibility/2006" xmlns:r="http://schemas.openxmlformats.org/officeDocument/2006/relationships" xmlns:w="http://schemas.openxmlformats.org/wordprocessingml/2006/main" xmlns:w14="http://schemas.microsoft.com/office/word/2010/wordml" xmlns:w15="http://schemas.microsoft.com/office/word/2012/wordml" xmlns:w16cid="http://schemas.microsoft.com/office/word/2016/wordml/cid" xmlns:w16se="http://schemas.microsoft.com/office/word/2015/wordml/symex" mc:Ignorable="w14 w15 w16se w16cid">
+<w:styles xmlns:mc="http://schemas.openxmlformats.org/markup-compatibility/2006" xmlns:r="http://schemas.openxmlformats.org/officeDocument/2006/relationships" xmlns:w="http://schemas.openxmlformats.org/wordprocessingml/2006/main" xmlns:w14="http://schemas.microsoft.com/office/word/2010/wordml" xmlns:w15="http://schemas.microsoft.com/office/word/2012/wordml" xmlns:w16cex="http://schemas.microsoft.com/office/word/2018/wordml/cex" xmlns:w16cid="http://schemas.microsoft.com/office/word/2016/wordml/cid" xmlns:w16="http://schemas.microsoft.com/office/word/2018/wordml" xmlns:w16se="http://schemas.microsoft.com/office/word/2015/wordml/symex" mc:Ignorable="w14 w15 w16se w16cid w16 w16cex">
   <w:docDefaults>
     <w:rPrDefault>
       <w:rPr>

</xml_diff>